<commit_message>
Translated the validation to jQuery and limited the submit button for student info to only be active once validation is complete.
</commit_message>
<xml_diff>
--- a/proj2/Project 2 Documentation.docx
+++ b/proj2/Project 2 Documentation.docx
@@ -37,10 +37,7 @@
         </w:numPr>
       </w:pPr>
       <w:r>
-        <w:t>Stephen Avrick (savrick1@gmail.com)</w:t>
-      </w:r>
-      <w:r>
-        <w:t>, programmer</w:t>
+        <w:t>Stephen Avrick (savrick1@gmail.com), programmer</w:t>
       </w:r>
     </w:p>
     <w:p>
@@ -52,10 +49,7 @@
         </w:numPr>
       </w:pPr>
       <w:r>
-        <w:t>Michael Leung (leumi1@umbc.edu)</w:t>
-      </w:r>
-      <w:r>
-        <w:t>, programmer</w:t>
+        <w:t>Michael Leung (leumi1@umbc.edu), programmer</w:t>
       </w:r>
     </w:p>
     <w:p>
@@ -64,59 +58,68 @@
       </w:pPr>
       <w:r>
         <w:t>Project Location</w:t>
-      </w:r>
-    </w:p>
-    <w:p>
-      <w:pPr>
-        <w:pStyle w:val="Heading1"/>
-      </w:pPr>
-      <w:r>
-        <w:t>Project Description</w:t>
-      </w:r>
-    </w:p>
-    <w:p>
-      <w:pPr>
-        <w:ind w:firstLine="720"/>
-      </w:pPr>
-      <w:r>
-        <w:t>The code already contained checks for math and science requirements</w:t>
-      </w:r>
-      <w:r>
-        <w:t>, and the PHP and SQL table definitions were fully commented when we were given the project. Whoever originally created this wanted to make a landmark work.</w:t>
-      </w:r>
-    </w:p>
-    <w:p>
-      <w:pPr>
-        <w:pStyle w:val="Heading1"/>
-      </w:pPr>
-      <w:r>
-        <w:t>What We Added</w:t>
-      </w:r>
-    </w:p>
-    <w:p>
-      <w:r>
-        <w:tab/>
-        <w:t>Fortunately, we did have work to do thanks to the requirement that Javascript be used. We moved the checks and submissions into an active page via JQuery.</w:t>
-      </w:r>
-    </w:p>
-    <w:p>
-      <w:pPr>
-        <w:pStyle w:val="Heading1"/>
-      </w:pPr>
-      <w:r>
-        <w:t>What We Improved</w:t>
-      </w:r>
-    </w:p>
-    <w:p>
-      <w:r>
-        <w:tab/>
-        <w:t xml:space="preserve">By moving the checks and submissions into JQuery instead of just PHP, we were able to make the project more responsive; the application has </w:t>
-      </w:r>
-      <w:r>
-        <w:t xml:space="preserve">fewer </w:t>
       </w:r>
       <w:bookmarkStart w:id="0" w:name="_GoBack"/>
       <w:bookmarkEnd w:id="0"/>
+    </w:p>
+    <w:p>
+      <w:pPr>
+        <w:pStyle w:val="Heading1"/>
+      </w:pPr>
+      <w:r>
+        <w:t>Project Description</w:t>
+      </w:r>
+    </w:p>
+    <w:p>
+      <w:pPr>
+        <w:ind w:firstLine="720"/>
+      </w:pPr>
+      <w:r>
+        <w:t>The code already contained checks for math and science requirements, and the PHP and SQL table definitions were fully commented when we were given the project. Whoever originally created this wanted to make a landmark work.</w:t>
+      </w:r>
+    </w:p>
+    <w:p>
+      <w:pPr>
+        <w:pStyle w:val="Heading1"/>
+      </w:pPr>
+      <w:r>
+        <w:t>What We Added</w:t>
+      </w:r>
+    </w:p>
+    <w:p>
+      <w:r>
+        <w:tab/>
+        <w:t xml:space="preserve">Fortunately, we did have work to do thanks to the requirement that Javascript be used. We moved the </w:t>
+      </w:r>
+      <w:r>
+        <w:t>validations</w:t>
+      </w:r>
+      <w:r>
+        <w:t xml:space="preserve"> and submissions into an active page via JQuery.</w:t>
+      </w:r>
+    </w:p>
+    <w:p>
+      <w:pPr>
+        <w:pStyle w:val="Heading1"/>
+      </w:pPr>
+      <w:r>
+        <w:t>What We Improved</w:t>
+      </w:r>
+    </w:p>
+    <w:p>
+      <w:r>
+        <w:tab/>
+        <w:t xml:space="preserve">By moving the </w:t>
+      </w:r>
+      <w:r>
+        <w:t>validation</w:t>
+      </w:r>
+      <w:r>
+        <w:t xml:space="preserve"> and submissions into JQuery instead of just PHP, we were able to make the project more responsive; the application has </w:t>
+      </w:r>
+      <w:r>
+        <w:t xml:space="preserve">fewer </w:t>
+      </w:r>
       <w:r>
         <w:t>discrete pages for the user to navigate through, and the program’s path of execution is more obvious.</w:t>
       </w:r>

</xml_diff>

<commit_message>
updated documentation with screen shots
</commit_message>
<xml_diff>
--- a/proj2/Project 2 Documentation.docx
+++ b/proj2/Project 2 Documentation.docx
@@ -150,22 +150,7 @@
     <w:p>
       <w:r>
         <w:tab/>
-        <w:t>To import the tables, we used phpMyAdmin with the .SQL files stored in our</w:t>
-      </w:r>
-      <w:r>
-        <w:t xml:space="preserve"> </w:t>
-      </w:r>
-      <w:r>
-        <w:t>“</w:t>
-      </w:r>
-      <w:r>
-        <w:t>docs</w:t>
-      </w:r>
-      <w:r>
-        <w:t>” folder. With the tables initialized, we then changed the database user and password in the courses.php and student.php files.</w:t>
-      </w:r>
-      <w:r>
-        <w:t xml:space="preserve"> </w:t>
+        <w:t xml:space="preserve">To import the tables, we used phpMyAdmin with the .SQL files stored in our “docs” folder. With the tables initialized, we then changed the database user and password in the courses.php and student.php files. </w:t>
       </w:r>
     </w:p>
     <w:p>
@@ -1501,16 +1486,237 @@
       <w:r>
         <w:t xml:space="preserve"> We used jQuery to add our active validation.</w:t>
       </w:r>
+    </w:p>
+    <w:p>
+      <w:pPr>
+        <w:pStyle w:val="Heading1"/>
+      </w:pPr>
+      <w:r>
+        <w:lastRenderedPageBreak/>
+        <w:t>Slick Sheet</w:t>
+      </w:r>
+      <w:r>
+        <w:t xml:space="preserve"> : screen shots of features we added </w:t>
+      </w:r>
+      <w:r>
+        <w:rPr>
+          <w:noProof/>
+          <w:lang w:eastAsia="en-US"/>
+        </w:rPr>
+        <w:drawing>
+          <wp:inline distT="0" distB="0" distL="0" distR="0" wp14:anchorId="0E0EFC33" wp14:editId="6FEDEA25">
+            <wp:extent cx="5924550" cy="3333750"/>
+            <wp:effectExtent l="0" t="0" r="0" b="0"/>
+            <wp:docPr id="1" name="Picture 1" descr="C:\Users\apaga_000\Downloads\ScreenShot1.png"/>
+            <wp:cNvGraphicFramePr>
+              <a:graphicFrameLocks xmlns:a="http://schemas.openxmlformats.org/drawingml/2006/main" noChangeAspect="1"/>
+            </wp:cNvGraphicFramePr>
+            <a:graphic xmlns:a="http://schemas.openxmlformats.org/drawingml/2006/main">
+              <a:graphicData uri="http://schemas.openxmlformats.org/drawingml/2006/picture">
+                <pic:pic xmlns:pic="http://schemas.openxmlformats.org/drawingml/2006/picture">
+                  <pic:nvPicPr>
+                    <pic:cNvPr id="0" name="Picture 1" descr="C:\Users\apaga_000\Downloads\ScreenShot1.png"/>
+                    <pic:cNvPicPr>
+                      <a:picLocks noChangeAspect="1" noChangeArrowheads="1"/>
+                    </pic:cNvPicPr>
+                  </pic:nvPicPr>
+                  <pic:blipFill>
+                    <a:blip r:embed="rId5" cstate="print">
+                      <a:extLst>
+                        <a:ext uri="{28A0092B-C50C-407E-A947-70E740481C1C}">
+                          <a14:useLocalDpi xmlns:a14="http://schemas.microsoft.com/office/drawing/2010/main" val="0"/>
+                        </a:ext>
+                      </a:extLst>
+                    </a:blip>
+                    <a:srcRect/>
+                    <a:stretch>
+                      <a:fillRect/>
+                    </a:stretch>
+                  </pic:blipFill>
+                  <pic:spPr bwMode="auto">
+                    <a:xfrm>
+                      <a:off x="0" y="0"/>
+                      <a:ext cx="5924550" cy="3333750"/>
+                    </a:xfrm>
+                    <a:prstGeom prst="rect">
+                      <a:avLst/>
+                    </a:prstGeom>
+                    <a:noFill/>
+                    <a:ln>
+                      <a:noFill/>
+                    </a:ln>
+                  </pic:spPr>
+                </pic:pic>
+              </a:graphicData>
+            </a:graphic>
+          </wp:inline>
+        </w:drawing>
+      </w:r>
+      <w:r>
+        <w:rPr>
+          <w:noProof/>
+          <w:lang w:eastAsia="en-US"/>
+        </w:rPr>
+        <w:drawing>
+          <wp:inline distT="0" distB="0" distL="0" distR="0" wp14:anchorId="706CD6C5" wp14:editId="1A783443">
+            <wp:extent cx="5924550" cy="3333750"/>
+            <wp:effectExtent l="0" t="0" r="0" b="0"/>
+            <wp:docPr id="2" name="Picture 2" descr="C:\Users\apaga_000\Downloads\ScreenShot2.png"/>
+            <wp:cNvGraphicFramePr>
+              <a:graphicFrameLocks xmlns:a="http://schemas.openxmlformats.org/drawingml/2006/main" noChangeAspect="1"/>
+            </wp:cNvGraphicFramePr>
+            <a:graphic xmlns:a="http://schemas.openxmlformats.org/drawingml/2006/main">
+              <a:graphicData uri="http://schemas.openxmlformats.org/drawingml/2006/picture">
+                <pic:pic xmlns:pic="http://schemas.openxmlformats.org/drawingml/2006/picture">
+                  <pic:nvPicPr>
+                    <pic:cNvPr id="0" name="Picture 2" descr="C:\Users\apaga_000\Downloads\ScreenShot2.png"/>
+                    <pic:cNvPicPr>
+                      <a:picLocks noChangeAspect="1" noChangeArrowheads="1"/>
+                    </pic:cNvPicPr>
+                  </pic:nvPicPr>
+                  <pic:blipFill>
+                    <a:blip r:embed="rId6" cstate="print">
+                      <a:extLst>
+                        <a:ext uri="{28A0092B-C50C-407E-A947-70E740481C1C}">
+                          <a14:useLocalDpi xmlns:a14="http://schemas.microsoft.com/office/drawing/2010/main" val="0"/>
+                        </a:ext>
+                      </a:extLst>
+                    </a:blip>
+                    <a:srcRect/>
+                    <a:stretch>
+                      <a:fillRect/>
+                    </a:stretch>
+                  </pic:blipFill>
+                  <pic:spPr bwMode="auto">
+                    <a:xfrm>
+                      <a:off x="0" y="0"/>
+                      <a:ext cx="5924550" cy="3333750"/>
+                    </a:xfrm>
+                    <a:prstGeom prst="rect">
+                      <a:avLst/>
+                    </a:prstGeom>
+                    <a:noFill/>
+                    <a:ln>
+                      <a:noFill/>
+                    </a:ln>
+                  </pic:spPr>
+                </pic:pic>
+              </a:graphicData>
+            </a:graphic>
+          </wp:inline>
+        </w:drawing>
+      </w:r>
+      <w:r>
+        <w:rPr>
+          <w:noProof/>
+          <w:lang w:eastAsia="en-US"/>
+        </w:rPr>
+        <w:lastRenderedPageBreak/>
+        <w:drawing>
+          <wp:inline distT="0" distB="0" distL="0" distR="0" wp14:anchorId="3D5865E4" wp14:editId="0349AEC7">
+            <wp:extent cx="5924550" cy="3333750"/>
+            <wp:effectExtent l="0" t="0" r="0" b="0"/>
+            <wp:docPr id="4" name="Picture 4" descr="C:\Users\apaga_000\Downloads\ScreenShot4.png"/>
+            <wp:cNvGraphicFramePr>
+              <a:graphicFrameLocks xmlns:a="http://schemas.openxmlformats.org/drawingml/2006/main" noChangeAspect="1"/>
+            </wp:cNvGraphicFramePr>
+            <a:graphic xmlns:a="http://schemas.openxmlformats.org/drawingml/2006/main">
+              <a:graphicData uri="http://schemas.openxmlformats.org/drawingml/2006/picture">
+                <pic:pic xmlns:pic="http://schemas.openxmlformats.org/drawingml/2006/picture">
+                  <pic:nvPicPr>
+                    <pic:cNvPr id="0" name="Picture 4" descr="C:\Users\apaga_000\Downloads\ScreenShot4.png"/>
+                    <pic:cNvPicPr>
+                      <a:picLocks noChangeAspect="1" noChangeArrowheads="1"/>
+                    </pic:cNvPicPr>
+                  </pic:nvPicPr>
+                  <pic:blipFill>
+                    <a:blip r:embed="rId7" cstate="print">
+                      <a:extLst>
+                        <a:ext uri="{28A0092B-C50C-407E-A947-70E740481C1C}">
+                          <a14:useLocalDpi xmlns:a14="http://schemas.microsoft.com/office/drawing/2010/main" val="0"/>
+                        </a:ext>
+                      </a:extLst>
+                    </a:blip>
+                    <a:srcRect/>
+                    <a:stretch>
+                      <a:fillRect/>
+                    </a:stretch>
+                  </pic:blipFill>
+                  <pic:spPr bwMode="auto">
+                    <a:xfrm>
+                      <a:off x="0" y="0"/>
+                      <a:ext cx="5924550" cy="3333750"/>
+                    </a:xfrm>
+                    <a:prstGeom prst="rect">
+                      <a:avLst/>
+                    </a:prstGeom>
+                    <a:noFill/>
+                    <a:ln>
+                      <a:noFill/>
+                    </a:ln>
+                  </pic:spPr>
+                </pic:pic>
+              </a:graphicData>
+            </a:graphic>
+          </wp:inline>
+        </w:drawing>
+      </w:r>
+      <w:r>
+        <w:rPr>
+          <w:noProof/>
+          <w:lang w:eastAsia="en-US"/>
+        </w:rPr>
+        <w:drawing>
+          <wp:inline distT="0" distB="0" distL="0" distR="0">
+            <wp:extent cx="5923280" cy="3329940"/>
+            <wp:effectExtent l="0" t="0" r="1270" b="3810"/>
+            <wp:docPr id="5" name="Picture 5" descr="C:\Users\apaga_000\Downloads\ScreenShot3.png"/>
+            <wp:cNvGraphicFramePr>
+              <a:graphicFrameLocks xmlns:a="http://schemas.openxmlformats.org/drawingml/2006/main" noChangeAspect="1"/>
+            </wp:cNvGraphicFramePr>
+            <a:graphic xmlns:a="http://schemas.openxmlformats.org/drawingml/2006/main">
+              <a:graphicData uri="http://schemas.openxmlformats.org/drawingml/2006/picture">
+                <pic:pic xmlns:pic="http://schemas.openxmlformats.org/drawingml/2006/picture">
+                  <pic:nvPicPr>
+                    <pic:cNvPr id="0" name="Picture 5" descr="C:\Users\apaga_000\Downloads\ScreenShot3.png"/>
+                    <pic:cNvPicPr>
+                      <a:picLocks noChangeAspect="1" noChangeArrowheads="1"/>
+                    </pic:cNvPicPr>
+                  </pic:nvPicPr>
+                  <pic:blipFill>
+                    <a:blip r:embed="rId8" cstate="print">
+                      <a:extLst>
+                        <a:ext uri="{28A0092B-C50C-407E-A947-70E740481C1C}">
+                          <a14:useLocalDpi xmlns:a14="http://schemas.microsoft.com/office/drawing/2010/main" val="0"/>
+                        </a:ext>
+                      </a:extLst>
+                    </a:blip>
+                    <a:srcRect/>
+                    <a:stretch>
+                      <a:fillRect/>
+                    </a:stretch>
+                  </pic:blipFill>
+                  <pic:spPr bwMode="auto">
+                    <a:xfrm>
+                      <a:off x="0" y="0"/>
+                      <a:ext cx="5923280" cy="3329940"/>
+                    </a:xfrm>
+                    <a:prstGeom prst="rect">
+                      <a:avLst/>
+                    </a:prstGeom>
+                    <a:noFill/>
+                    <a:ln>
+                      <a:noFill/>
+                    </a:ln>
+                  </pic:spPr>
+                </pic:pic>
+              </a:graphicData>
+            </a:graphic>
+          </wp:inline>
+        </w:drawing>
+      </w:r>
       <w:bookmarkStart w:id="0" w:name="_GoBack"/>
       <w:bookmarkEnd w:id="0"/>
-    </w:p>
-    <w:p>
-      <w:pPr>
-        <w:pStyle w:val="Heading1"/>
-      </w:pPr>
-      <w:r>
-        <w:t>Slick Sheet</w:t>
-      </w:r>
     </w:p>
     <w:sectPr>
       <w:pgSz w:w="12240" w:h="15840"/>

</xml_diff>